<commit_message>
Corrected grid designations from 7 to 4
</commit_message>
<xml_diff>
--- a/Structural/Beams - central part.docx
+++ b/Structural/Beams - central part.docx
@@ -414,38 +414,7 @@
           <w:lang w:val="en-US"/>
         </w:rPr>
         <w:tab/>
-      </w:r>
-      <w:proofErr w:type="spellStart"/>
-      <w:r>
-        <w:rPr>
-          <w:rFonts w:ascii="Georgia" w:hAnsi="Georgia"/>
-          <w:lang w:val="en-US"/>
-        </w:rPr>
-        <w:t>Dmin</w:t>
-      </w:r>
-      <w:proofErr w:type="spellEnd"/>
-      <w:r>
-        <w:rPr>
-          <w:rFonts w:ascii="Georgia" w:hAnsi="Georgia"/>
-          <w:lang w:val="en-US"/>
-        </w:rPr>
-        <w:t xml:space="preserve"> = 10 </w:t>
-      </w:r>
-      <w:proofErr w:type="spellStart"/>
-      <w:r>
-        <w:rPr>
-          <w:rFonts w:ascii="Georgia" w:hAnsi="Georgia"/>
-          <w:lang w:val="en-US"/>
-        </w:rPr>
-        <w:t>psf</w:t>
-      </w:r>
-      <w:proofErr w:type="spellEnd"/>
-      <w:r>
-        <w:rPr>
-          <w:rFonts w:ascii="Georgia" w:hAnsi="Georgia"/>
-          <w:lang w:val="en-US"/>
-        </w:rPr>
-        <w:t>;</w:t>
+        <w:t>Dmin = 10 psf;</w:t>
       </w:r>
     </w:p>
     <w:p>
@@ -470,23 +439,7 @@
           <w:lang w:val="en-US"/>
         </w:rPr>
         <w:tab/>
-        <w:t xml:space="preserve">D1 = approx. 12 </w:t>
-      </w:r>
-      <w:proofErr w:type="spellStart"/>
-      <w:r>
-        <w:rPr>
-          <w:rFonts w:ascii="Georgia" w:hAnsi="Georgia"/>
-          <w:lang w:val="en-US"/>
-        </w:rPr>
-        <w:t>psf</w:t>
-      </w:r>
-      <w:proofErr w:type="spellEnd"/>
-      <w:r>
-        <w:rPr>
-          <w:rFonts w:ascii="Georgia" w:hAnsi="Georgia"/>
-          <w:lang w:val="en-US"/>
-        </w:rPr>
-        <w:t>;</w:t>
+        <w:t>D1 = approx. 12 psf;</w:t>
       </w:r>
     </w:p>
     <w:p>
@@ -518,17 +471,8 @@
           <w:lang w:val="en-US"/>
         </w:rPr>
         <w:tab/>
-        <w:t xml:space="preserve">D2 = approx 6 </w:t>
-      </w:r>
-      <w:proofErr w:type="spellStart"/>
-      <w:r>
-        <w:rPr>
-          <w:rFonts w:ascii="Georgia" w:hAnsi="Georgia"/>
-          <w:lang w:val="en-US"/>
-        </w:rPr>
-        <w:t>psf</w:t>
-      </w:r>
-      <w:proofErr w:type="spellEnd"/>
+        <w:t>D2 = approx 6 psf</w:t>
+      </w:r>
     </w:p>
     <w:p>
       <w:pPr>
@@ -544,17 +488,8 @@
           <w:rFonts w:ascii="Georgia" w:hAnsi="Georgia"/>
           <w:lang w:val="en-US"/>
         </w:rPr>
-        <w:t xml:space="preserve">Max D1+D2+D3 &amp; </w:t>
-      </w:r>
-      <w:proofErr w:type="spellStart"/>
-      <w:r>
-        <w:rPr>
-          <w:rFonts w:ascii="Georgia" w:hAnsi="Georgia"/>
-          <w:lang w:val="en-US"/>
-        </w:rPr>
-        <w:t>Dmin</w:t>
-      </w:r>
-      <w:proofErr w:type="spellEnd"/>
+        <w:t>Max D1+D2+D3 &amp; Dmin</w:t>
+      </w:r>
       <w:r>
         <w:rPr>
           <w:rFonts w:ascii="Georgia" w:hAnsi="Georgia"/>
@@ -598,42 +533,32 @@
           <w:b/>
           <w:lang w:val="en-US"/>
         </w:rPr>
-        <w:t xml:space="preserve"> </w:t>
-      </w:r>
-      <w:proofErr w:type="spellStart"/>
+        <w:t xml:space="preserve"> psf</w:t>
+      </w:r>
+    </w:p>
+    <w:p>
+      <w:pPr>
+        <w:spacing w:after="0" w:line="240" w:lineRule="auto"/>
+        <w:rPr>
+          <w:rFonts w:ascii="Georgia" w:hAnsi="Georgia"/>
+          <w:lang w:val="en-US"/>
+        </w:rPr>
+      </w:pPr>
+    </w:p>
+    <w:p>
+      <w:pPr>
+        <w:spacing w:after="0" w:line="240" w:lineRule="auto"/>
+        <w:rPr>
+          <w:rFonts w:ascii="Georgia" w:hAnsi="Georgia"/>
+          <w:lang w:val="en-US"/>
+        </w:rPr>
+      </w:pPr>
       <w:r>
         <w:rPr>
           <w:rFonts w:ascii="Georgia" w:hAnsi="Georgia"/>
           <w:b/>
           <w:lang w:val="en-US"/>
         </w:rPr>
-        <w:t>psf</w:t>
-      </w:r>
-      <w:proofErr w:type="spellEnd"/>
-    </w:p>
-    <w:p>
-      <w:pPr>
-        <w:spacing w:after="0" w:line="240" w:lineRule="auto"/>
-        <w:rPr>
-          <w:rFonts w:ascii="Georgia" w:hAnsi="Georgia"/>
-          <w:lang w:val="en-US"/>
-        </w:rPr>
-      </w:pPr>
-    </w:p>
-    <w:p>
-      <w:pPr>
-        <w:spacing w:after="0" w:line="240" w:lineRule="auto"/>
-        <w:rPr>
-          <w:rFonts w:ascii="Georgia" w:hAnsi="Georgia"/>
-          <w:lang w:val="en-US"/>
-        </w:rPr>
-      </w:pPr>
-      <w:r>
-        <w:rPr>
-          <w:rFonts w:ascii="Georgia" w:hAnsi="Georgia"/>
-          <w:b/>
-          <w:lang w:val="en-US"/>
-        </w:rPr>
         <w:t>D</w:t>
       </w:r>
       <w:r>
@@ -662,17 +587,8 @@
           <w:rFonts w:ascii="Georgia" w:hAnsi="Georgia"/>
           <w:lang w:val="en-US"/>
         </w:rPr>
-        <w:t xml:space="preserve"> </w:t>
-      </w:r>
-      <w:proofErr w:type="spellStart"/>
-      <w:r>
-        <w:rPr>
-          <w:rFonts w:ascii="Georgia" w:hAnsi="Georgia"/>
-          <w:lang w:val="en-US"/>
-        </w:rPr>
-        <w:t>psf</w:t>
-      </w:r>
-      <w:proofErr w:type="spellEnd"/>
+        <w:t xml:space="preserve"> psf</w:t>
+      </w:r>
       <w:r>
         <w:rPr>
           <w:rFonts w:ascii="Georgia" w:hAnsi="Georgia"/>
@@ -766,7 +682,6 @@
         </w:rPr>
         <w:t xml:space="preserve"> </w:t>
       </w:r>
-      <w:proofErr w:type="spellStart"/>
       <w:r>
         <w:rPr>
           <w:rFonts w:ascii="Georgia" w:hAnsi="Georgia"/>
@@ -774,7 +689,6 @@
         </w:rPr>
         <w:t>psf</w:t>
       </w:r>
-      <w:proofErr w:type="spellEnd"/>
       <w:r>
         <w:rPr>
           <w:rFonts w:ascii="Georgia" w:hAnsi="Georgia"/>
@@ -913,7 +827,28 @@
           <w:rFonts w:ascii="Georgia" w:hAnsi="Georgia"/>
           <w:lang w:val="en-US"/>
         </w:rPr>
-        <w:t xml:space="preserve"> – Beam on Axis 3</w:t>
+        <w:t xml:space="preserve"> – Beam </w:t>
+      </w:r>
+      <w:r>
+        <w:rPr>
+          <w:rFonts w:ascii="Georgia" w:hAnsi="Georgia"/>
+          <w:lang w:val="en-US"/>
+        </w:rPr>
+        <w:t>at grid (</w:t>
+      </w:r>
+      <w:r>
+        <w:rPr>
+          <w:rFonts w:ascii="Georgia" w:hAnsi="Georgia"/>
+          <w:lang w:val="en-US"/>
+        </w:rPr>
+        <w:t>3</w:t>
+      </w:r>
+      <w:r>
+        <w:rPr>
+          <w:rFonts w:ascii="Georgia" w:hAnsi="Georgia"/>
+          <w:lang w:val="en-US"/>
+        </w:rPr>
+        <w:t>)</w:t>
       </w:r>
       <w:r>
         <w:rPr>
@@ -1261,17 +1196,8 @@
           <w:rFonts w:ascii="Georgia" w:hAnsi="Georgia"/>
           <w:lang w:val="en-US"/>
         </w:rPr>
-        <w:t xml:space="preserve"> </w:t>
-      </w:r>
-      <w:proofErr w:type="spellStart"/>
-      <w:r>
-        <w:rPr>
-          <w:rFonts w:ascii="Georgia" w:hAnsi="Georgia"/>
-          <w:lang w:val="en-US"/>
-        </w:rPr>
-        <w:t>pf</w:t>
-      </w:r>
-      <w:proofErr w:type="spellEnd"/>
+        <w:t xml:space="preserve"> pf</w:t>
+      </w:r>
       <w:r>
         <w:rPr>
           <w:rFonts w:ascii="Georgia" w:hAnsi="Georgia"/>
@@ -1380,17 +1306,8 @@
           <w:rFonts w:ascii="Georgia" w:hAnsi="Georgia"/>
           <w:lang w:val="en-US"/>
         </w:rPr>
-        <w:t xml:space="preserve"> </w:t>
-      </w:r>
-      <w:proofErr w:type="spellStart"/>
-      <w:r>
-        <w:rPr>
-          <w:rFonts w:ascii="Georgia" w:hAnsi="Georgia"/>
-          <w:lang w:val="en-US"/>
-        </w:rPr>
-        <w:t>pf</w:t>
-      </w:r>
-      <w:proofErr w:type="spellEnd"/>
+        <w:t xml:space="preserve"> pf</w:t>
+      </w:r>
       <w:r>
         <w:rPr>
           <w:rFonts w:ascii="Georgia" w:hAnsi="Georgia"/>
@@ -1539,49 +1456,30 @@
           <w:lang w:val="en-US"/>
         </w:rPr>
         <w:tab/>
-      </w:r>
-      <w:proofErr w:type="spellStart"/>
-      <w:proofErr w:type="gramStart"/>
-      <w:r>
-        <w:rPr>
-          <w:rFonts w:ascii="Georgia" w:hAnsi="Georgia"/>
-          <w:lang w:val="en-US"/>
-        </w:rPr>
         <w:t>Fy</w:t>
       </w:r>
-      <w:proofErr w:type="spellEnd"/>
-      <w:proofErr w:type="gramEnd"/>
-      <w:r>
-        <w:rPr>
-          <w:rFonts w:ascii="Georgia" w:hAnsi="Georgia"/>
-          <w:lang w:val="en-US"/>
-        </w:rPr>
-        <w:tab/>
-      </w:r>
-      <w:r>
-        <w:rPr>
-          <w:rFonts w:ascii="Georgia" w:hAnsi="Georgia"/>
-          <w:lang w:val="en-US"/>
-        </w:rPr>
-        <w:tab/>
-      </w:r>
-      <w:r>
-        <w:rPr>
-          <w:rFonts w:ascii="Georgia" w:hAnsi="Georgia"/>
-          <w:lang w:val="en-US"/>
-        </w:rPr>
-        <w:tab/>
-        <w:t xml:space="preserve">= 50 </w:t>
-      </w:r>
-      <w:proofErr w:type="spellStart"/>
-      <w:r>
-        <w:rPr>
-          <w:rFonts w:ascii="Georgia" w:hAnsi="Georgia"/>
-          <w:lang w:val="en-US"/>
-        </w:rPr>
-        <w:t>ksi</w:t>
-      </w:r>
-      <w:proofErr w:type="spellEnd"/>
+      <w:r>
+        <w:rPr>
+          <w:rFonts w:ascii="Georgia" w:hAnsi="Georgia"/>
+          <w:lang w:val="en-US"/>
+        </w:rPr>
+        <w:tab/>
+      </w:r>
+      <w:r>
+        <w:rPr>
+          <w:rFonts w:ascii="Georgia" w:hAnsi="Georgia"/>
+          <w:lang w:val="en-US"/>
+        </w:rPr>
+        <w:tab/>
+      </w:r>
+      <w:r>
+        <w:rPr>
+          <w:rFonts w:ascii="Georgia" w:hAnsi="Georgia"/>
+          <w:lang w:val="en-US"/>
+        </w:rPr>
+        <w:tab/>
+        <w:t>= 50 ksi</w:t>
+      </w:r>
     </w:p>
     <w:p>
       <w:pPr>
@@ -1626,17 +1524,8 @@
           <w:rFonts w:ascii="Georgia" w:hAnsi="Georgia"/>
           <w:lang w:val="en-US"/>
         </w:rPr>
-        <w:t xml:space="preserve"> </w:t>
-      </w:r>
-      <w:proofErr w:type="spellStart"/>
-      <w:r>
-        <w:rPr>
-          <w:rFonts w:ascii="Georgia" w:hAnsi="Georgia"/>
-          <w:lang w:val="en-US"/>
-        </w:rPr>
-        <w:t>ksi</w:t>
-      </w:r>
-      <w:proofErr w:type="spellEnd"/>
+        <w:t xml:space="preserve"> ksi</w:t>
+      </w:r>
     </w:p>
     <w:p>
       <w:pPr>
@@ -1926,21 +1815,12 @@
         <w:tab/>
         <w:t xml:space="preserve">= </w:t>
       </w:r>
-      <w:proofErr w:type="gramStart"/>
-      <w:r>
-        <w:rPr>
-          <w:rFonts w:ascii="Georgia" w:hAnsi="Georgia"/>
-          <w:lang w:val="en-US"/>
-        </w:rPr>
-        <w:t>Wd</w:t>
-      </w:r>
-      <w:proofErr w:type="gramEnd"/>
-      <w:r>
-        <w:rPr>
-          <w:rFonts w:ascii="Georgia" w:hAnsi="Georgia"/>
-          <w:lang w:val="en-US"/>
-        </w:rPr>
-        <w:t xml:space="preserve"> = </w:t>
+      <w:r>
+        <w:rPr>
+          <w:rFonts w:ascii="Georgia" w:hAnsi="Georgia"/>
+          <w:lang w:val="en-US"/>
+        </w:rPr>
+        <w:t xml:space="preserve">Wd = </w:t>
       </w:r>
       <w:r>
         <w:rPr>
@@ -1989,23 +1869,7 @@
           <w:rFonts w:ascii="Georgia" w:hAnsi="Georgia"/>
           <w:lang w:val="en-US"/>
         </w:rPr>
-        <w:t xml:space="preserve"> = 216 </w:t>
-      </w:r>
-      <w:proofErr w:type="spellStart"/>
-      <w:r>
-        <w:rPr>
-          <w:rFonts w:ascii="Georgia" w:hAnsi="Georgia"/>
-          <w:lang w:val="en-US"/>
-        </w:rPr>
-        <w:t>pf</w:t>
-      </w:r>
-      <w:proofErr w:type="spellEnd"/>
-      <w:r>
-        <w:rPr>
-          <w:rFonts w:ascii="Georgia" w:hAnsi="Georgia"/>
-          <w:lang w:val="en-US"/>
-        </w:rPr>
-        <w:t xml:space="preserve"> = 0.2</w:t>
+        <w:t xml:space="preserve"> = 216 pf = 0.2</w:t>
       </w:r>
       <w:r>
         <w:rPr>
@@ -2128,7 +1992,21 @@
           <w:rFonts w:ascii="Georgia" w:hAnsi="Georgia"/>
           <w:lang w:val="en-US"/>
         </w:rPr>
-        <w:t>on Axis 7</w:t>
+        <w:t>at grid (</w:t>
+      </w:r>
+      <w:r>
+        <w:rPr>
+          <w:rFonts w:ascii="Georgia" w:hAnsi="Georgia"/>
+          <w:lang w:val="en-US"/>
+        </w:rPr>
+        <w:t>4</w:t>
+      </w:r>
+      <w:r>
+        <w:rPr>
+          <w:rFonts w:ascii="Georgia" w:hAnsi="Georgia"/>
+          <w:lang w:val="en-US"/>
+        </w:rPr>
+        <w:t>)</w:t>
       </w:r>
       <w:r>
         <w:rPr>
@@ -2442,23 +2320,7 @@
           <w:rFonts w:ascii="Georgia" w:hAnsi="Georgia"/>
           <w:lang w:val="en-US"/>
         </w:rPr>
-        <w:t xml:space="preserve"> </w:t>
-      </w:r>
-      <w:proofErr w:type="spellStart"/>
-      <w:r>
-        <w:rPr>
-          <w:rFonts w:ascii="Georgia" w:hAnsi="Georgia"/>
-          <w:lang w:val="en-US"/>
-        </w:rPr>
-        <w:t>pf</w:t>
-      </w:r>
-      <w:proofErr w:type="spellEnd"/>
-      <w:r>
-        <w:rPr>
-          <w:rFonts w:ascii="Georgia" w:hAnsi="Georgia"/>
-          <w:lang w:val="en-US"/>
-        </w:rPr>
-        <w:t xml:space="preserve"> = 0.1</w:t>
+        <w:t xml:space="preserve"> pf = 0.1</w:t>
       </w:r>
       <w:r>
         <w:rPr>
@@ -2546,23 +2408,7 @@
           <w:rFonts w:ascii="Georgia" w:hAnsi="Georgia"/>
           <w:lang w:val="en-US"/>
         </w:rPr>
-        <w:t xml:space="preserve"> </w:t>
-      </w:r>
-      <w:proofErr w:type="spellStart"/>
-      <w:r>
-        <w:rPr>
-          <w:rFonts w:ascii="Georgia" w:hAnsi="Georgia"/>
-          <w:lang w:val="en-US"/>
-        </w:rPr>
-        <w:t>pf</w:t>
-      </w:r>
-      <w:proofErr w:type="spellEnd"/>
-      <w:r>
-        <w:rPr>
-          <w:rFonts w:ascii="Georgia" w:hAnsi="Georgia"/>
-          <w:lang w:val="en-US"/>
-        </w:rPr>
-        <w:t xml:space="preserve"> = 0.3 kip/ft</w:t>
+        <w:t xml:space="preserve"> pf = 0.3 kip/ft</w:t>
       </w:r>
     </w:p>
     <w:p>
@@ -2611,17 +2457,8 @@
           <w:lang w:val="en-US"/>
         </w:rPr>
         <w:tab/>
-        <w:t xml:space="preserve">= 7.4 x 7.5 = 55.5 </w:t>
-      </w:r>
-      <w:proofErr w:type="spellStart"/>
-      <w:r>
-        <w:rPr>
-          <w:rFonts w:ascii="Georgia" w:hAnsi="Georgia"/>
-          <w:lang w:val="en-US"/>
-        </w:rPr>
-        <w:t>sf</w:t>
-      </w:r>
-      <w:proofErr w:type="spellEnd"/>
+        <w:t>= 7.4 x 7.5 = 55.5 sf</w:t>
+      </w:r>
     </w:p>
     <w:p>
       <w:pPr>
@@ -2687,17 +2524,8 @@
           <w:rFonts w:ascii="Georgia" w:hAnsi="Georgia"/>
           <w:lang w:val="en-US"/>
         </w:rPr>
-        <w:t xml:space="preserve"> </w:t>
-      </w:r>
-      <w:proofErr w:type="spellStart"/>
-      <w:r>
-        <w:rPr>
-          <w:rFonts w:ascii="Georgia" w:hAnsi="Georgia"/>
-          <w:lang w:val="en-US"/>
-        </w:rPr>
-        <w:t>sf</w:t>
-      </w:r>
-      <w:proofErr w:type="spellEnd"/>
+        <w:t xml:space="preserve"> sf</w:t>
+      </w:r>
     </w:p>
     <w:p>
       <w:pPr>
@@ -3047,18 +2875,8 @@
           <w:lang w:val="en-US"/>
         </w:rPr>
         <w:tab/>
-      </w:r>
-      <w:proofErr w:type="spellStart"/>
-      <w:proofErr w:type="gramStart"/>
-      <w:r>
-        <w:rPr>
-          <w:rFonts w:ascii="Georgia" w:hAnsi="Georgia"/>
-          <w:lang w:val="en-US"/>
-        </w:rPr>
         <w:t>Fy</w:t>
       </w:r>
-      <w:proofErr w:type="spellEnd"/>
-      <w:proofErr w:type="gramEnd"/>
       <w:r>
         <w:rPr>
           <w:rFonts w:ascii="Georgia" w:hAnsi="Georgia"/>
@@ -3093,17 +2911,8 @@
           <w:rFonts w:ascii="Georgia" w:hAnsi="Georgia"/>
           <w:lang w:val="en-US"/>
         </w:rPr>
-        <w:t xml:space="preserve"> </w:t>
-      </w:r>
-      <w:proofErr w:type="spellStart"/>
-      <w:r>
-        <w:rPr>
-          <w:rFonts w:ascii="Georgia" w:hAnsi="Georgia"/>
-          <w:lang w:val="en-US"/>
-        </w:rPr>
-        <w:t>ksi</w:t>
-      </w:r>
-      <w:proofErr w:type="spellEnd"/>
+        <w:t xml:space="preserve"> ksi</w:t>
+      </w:r>
     </w:p>
     <w:p>
       <w:pPr>
@@ -3155,17 +2964,8 @@
           <w:rFonts w:ascii="Georgia" w:hAnsi="Georgia"/>
           <w:lang w:val="en-US"/>
         </w:rPr>
-        <w:t xml:space="preserve"> </w:t>
-      </w:r>
-      <w:proofErr w:type="spellStart"/>
-      <w:r>
-        <w:rPr>
-          <w:rFonts w:ascii="Georgia" w:hAnsi="Georgia"/>
-          <w:lang w:val="en-US"/>
-        </w:rPr>
-        <w:t>ksi</w:t>
-      </w:r>
-      <w:proofErr w:type="spellEnd"/>
+        <w:t xml:space="preserve"> ksi</w:t>
+      </w:r>
     </w:p>
     <w:p>
       <w:pPr>
@@ -3299,7 +3099,63 @@
           <w:rFonts w:ascii="Georgia" w:hAnsi="Georgia"/>
           <w:lang w:val="en-US"/>
         </w:rPr>
-        <w:t>, Central Beam Design – Beam on Axis 3.</w:t>
+        <w:t xml:space="preserve">, Central Beam Design – Beam </w:t>
+      </w:r>
+      <w:r>
+        <w:rPr>
+          <w:rFonts w:ascii="Georgia" w:hAnsi="Georgia"/>
+          <w:lang w:val="en-US"/>
+        </w:rPr>
+        <w:t>at</w:t>
+      </w:r>
+      <w:r>
+        <w:rPr>
+          <w:rFonts w:ascii="Georgia" w:hAnsi="Georgia"/>
+          <w:lang w:val="en-US"/>
+        </w:rPr>
+        <w:t xml:space="preserve"> </w:t>
+      </w:r>
+      <w:r>
+        <w:rPr>
+          <w:rFonts w:ascii="Georgia" w:hAnsi="Georgia"/>
+          <w:lang w:val="en-US"/>
+        </w:rPr>
+        <w:t>grid</w:t>
+      </w:r>
+      <w:r>
+        <w:rPr>
+          <w:rFonts w:ascii="Georgia" w:hAnsi="Georgia"/>
+          <w:lang w:val="en-US"/>
+        </w:rPr>
+        <w:t xml:space="preserve"> </w:t>
+      </w:r>
+      <w:r>
+        <w:rPr>
+          <w:rFonts w:ascii="Georgia" w:hAnsi="Georgia"/>
+          <w:lang w:val="en-US"/>
+        </w:rPr>
+        <w:t>(</w:t>
+      </w:r>
+      <w:r>
+        <w:rPr>
+          <w:rFonts w:ascii="Georgia" w:hAnsi="Georgia"/>
+          <w:lang w:val="en-US"/>
+        </w:rPr>
+        <w:t>3</w:t>
+      </w:r>
+      <w:r>
+        <w:rPr>
+          <w:rFonts w:ascii="Georgia" w:hAnsi="Georgia"/>
+          <w:lang w:val="en-US"/>
+        </w:rPr>
+        <w:t>)</w:t>
+      </w:r>
+      <w:r>
+        <w:rPr>
+          <w:rFonts w:ascii="Georgia" w:hAnsi="Georgia"/>
+          <w:lang w:val="en-US"/>
+        </w:rPr>
+        <w:t>.</w:t>
       </w:r>
     </w:p>
     <w:p>
@@ -3418,7 +3274,49 @@
           <w:rFonts w:ascii="Georgia" w:hAnsi="Georgia"/>
           <w:lang w:val="en-US"/>
         </w:rPr>
-        <w:t>4.2. Floor 2, Lintel Beam Design – Beam on Axis 7.</w:t>
+        <w:t>4.2. Floo</w:t>
+      </w:r>
+      <w:r>
+        <w:rPr>
+          <w:rFonts w:ascii="Georgia" w:hAnsi="Georgia"/>
+          <w:lang w:val="en-US"/>
+        </w:rPr>
+        <w:t>r 2, Lintel Beam Design – Beam at</w:t>
+      </w:r>
+      <w:r>
+        <w:rPr>
+          <w:rFonts w:ascii="Georgia" w:hAnsi="Georgia"/>
+          <w:lang w:val="en-US"/>
+        </w:rPr>
+        <w:t xml:space="preserve"> </w:t>
+      </w:r>
+      <w:r>
+        <w:rPr>
+          <w:rFonts w:ascii="Georgia" w:hAnsi="Georgia"/>
+          <w:lang w:val="en-US"/>
+        </w:rPr>
+        <w:t>grid</w:t>
+      </w:r>
+      <w:r>
+        <w:rPr>
+          <w:rFonts w:ascii="Georgia" w:hAnsi="Georgia"/>
+          <w:lang w:val="en-US"/>
+        </w:rPr>
+        <w:t xml:space="preserve"> </w:t>
+      </w:r>
+      <w:r>
+        <w:rPr>
+          <w:rFonts w:ascii="Georgia" w:hAnsi="Georgia"/>
+          <w:lang w:val="en-US"/>
+        </w:rPr>
+        <w:t>(4)</w:t>
+      </w:r>
+      <w:r>
+        <w:rPr>
+          <w:rFonts w:ascii="Georgia" w:hAnsi="Georgia"/>
+          <w:lang w:val="en-US"/>
+        </w:rPr>
+        <w:t>.</w:t>
       </w:r>
     </w:p>
     <w:p>
@@ -3637,7 +3535,7 @@
                     <a:blip r:embed="rId6" cstate="print">
                       <a:extLst>
                         <a:ext uri="{28A0092B-C50C-407E-A947-70E740481C1C}">
-                          <a14:useLocalDpi xmlns:a14="http://schemas.microsoft.com/office/drawing/2010/main" xmlns:wps="http://schemas.microsoft.com/office/word/2010/wordprocessingShape" xmlns:wpi="http://schemas.microsoft.com/office/word/2010/wordprocessingInk" xmlns:wpg="http://schemas.microsoft.com/office/word/2010/wordprocessingGroup" xmlns:w15="http://schemas.microsoft.com/office/word/2012/wordml" xmlns:w14="http://schemas.microsoft.com/office/word/2010/wordml" xmlns:w="http://schemas.openxmlformats.org/wordprocessingml/2006/main" xmlns:w10="urn:schemas-microsoft-com:office:word" xmlns:wp14="http://schemas.microsoft.com/office/word/2010/wordprocessingDrawing" xmlns:v="urn:schemas-microsoft-com:vml" xmlns:o="urn:schemas-microsoft-com:office:office" xmlns:mc="http://schemas.openxmlformats.org/markup-compatibility/2006" xmlns:wpc="http://schemas.microsoft.com/office/word/2010/wordprocessingCanvas" xmlns="" val="0"/>
+                          <a14:useLocalDpi xmlns="" xmlns:wpc="http://schemas.microsoft.com/office/word/2010/wordprocessingCanvas" xmlns:mc="http://schemas.openxmlformats.org/markup-compatibility/2006" xmlns:o="urn:schemas-microsoft-com:office:office" xmlns:v="urn:schemas-microsoft-com:vml" xmlns:wp14="http://schemas.microsoft.com/office/word/2010/wordprocessingDrawing" xmlns:w10="urn:schemas-microsoft-com:office:word" xmlns:w="http://schemas.openxmlformats.org/wordprocessingml/2006/main" xmlns:w14="http://schemas.microsoft.com/office/word/2010/wordml" xmlns:w15="http://schemas.microsoft.com/office/word/2012/wordml" xmlns:wpg="http://schemas.microsoft.com/office/word/2010/wordprocessingGroup" xmlns:wpi="http://schemas.microsoft.com/office/word/2010/wordprocessingInk" xmlns:wps="http://schemas.microsoft.com/office/word/2010/wordprocessingShape" xmlns:a14="http://schemas.microsoft.com/office/drawing/2010/main" val="0"/>
                         </a:ext>
                       </a:extLst>
                     </a:blip>
@@ -3713,6 +3611,10 @@
         </w:rPr>
       </w:pPr>
       <w:r>
+        <w:rPr>
+          <w:noProof/>
+          <w:lang w:eastAsia="ru-RU"/>
+        </w:rPr>
         <w:drawing>
           <wp:inline distT="0" distB="0" distL="0" distR="0">
             <wp:extent cx="4094330" cy="4572000"/>
@@ -4291,7 +4193,7 @@
 </file>
 
 <file path=customXml/itemProps1.xml><?xml version="1.0" encoding="utf-8"?>
-<ds:datastoreItem xmlns:ds="http://schemas.openxmlformats.org/officeDocument/2006/customXml" ds:itemID="{67CC04B9-5A42-466E-ACDC-AFB203E52605}">
+<ds:datastoreItem xmlns:ds="http://schemas.openxmlformats.org/officeDocument/2006/customXml" ds:itemID="{90A13773-B7E4-42EF-A0B5-0D73DA0F2DE1}">
   <ds:schemaRefs>
     <ds:schemaRef ds:uri="http://schemas.openxmlformats.org/officeDocument/2006/bibliography"/>
   </ds:schemaRefs>

</xml_diff>

<commit_message>
Revert "Corrected grid designations from 7 to 4"
This reverts commit 39d0dba18bb8d035c92d234da3425c4214093e42.
</commit_message>
<xml_diff>
--- a/Structural/Beams - central part.docx
+++ b/Structural/Beams - central part.docx
@@ -414,7 +414,38 @@
           <w:lang w:val="en-US"/>
         </w:rPr>
         <w:tab/>
-        <w:t>Dmin = 10 psf;</w:t>
+      </w:r>
+      <w:proofErr w:type="spellStart"/>
+      <w:r>
+        <w:rPr>
+          <w:rFonts w:ascii="Georgia" w:hAnsi="Georgia"/>
+          <w:lang w:val="en-US"/>
+        </w:rPr>
+        <w:t>Dmin</w:t>
+      </w:r>
+      <w:proofErr w:type="spellEnd"/>
+      <w:r>
+        <w:rPr>
+          <w:rFonts w:ascii="Georgia" w:hAnsi="Georgia"/>
+          <w:lang w:val="en-US"/>
+        </w:rPr>
+        <w:t xml:space="preserve"> = 10 </w:t>
+      </w:r>
+      <w:proofErr w:type="spellStart"/>
+      <w:r>
+        <w:rPr>
+          <w:rFonts w:ascii="Georgia" w:hAnsi="Georgia"/>
+          <w:lang w:val="en-US"/>
+        </w:rPr>
+        <w:t>psf</w:t>
+      </w:r>
+      <w:proofErr w:type="spellEnd"/>
+      <w:r>
+        <w:rPr>
+          <w:rFonts w:ascii="Georgia" w:hAnsi="Georgia"/>
+          <w:lang w:val="en-US"/>
+        </w:rPr>
+        <w:t>;</w:t>
       </w:r>
     </w:p>
     <w:p>
@@ -439,7 +470,23 @@
           <w:lang w:val="en-US"/>
         </w:rPr>
         <w:tab/>
-        <w:t>D1 = approx. 12 psf;</w:t>
+        <w:t xml:space="preserve">D1 = approx. 12 </w:t>
+      </w:r>
+      <w:proofErr w:type="spellStart"/>
+      <w:r>
+        <w:rPr>
+          <w:rFonts w:ascii="Georgia" w:hAnsi="Georgia"/>
+          <w:lang w:val="en-US"/>
+        </w:rPr>
+        <w:t>psf</w:t>
+      </w:r>
+      <w:proofErr w:type="spellEnd"/>
+      <w:r>
+        <w:rPr>
+          <w:rFonts w:ascii="Georgia" w:hAnsi="Georgia"/>
+          <w:lang w:val="en-US"/>
+        </w:rPr>
+        <w:t>;</w:t>
       </w:r>
     </w:p>
     <w:p>
@@ -471,8 +518,17 @@
           <w:lang w:val="en-US"/>
         </w:rPr>
         <w:tab/>
-        <w:t>D2 = approx 6 psf</w:t>
-      </w:r>
+        <w:t xml:space="preserve">D2 = approx 6 </w:t>
+      </w:r>
+      <w:proofErr w:type="spellStart"/>
+      <w:r>
+        <w:rPr>
+          <w:rFonts w:ascii="Georgia" w:hAnsi="Georgia"/>
+          <w:lang w:val="en-US"/>
+        </w:rPr>
+        <w:t>psf</w:t>
+      </w:r>
+      <w:proofErr w:type="spellEnd"/>
     </w:p>
     <w:p>
       <w:pPr>
@@ -488,8 +544,17 @@
           <w:rFonts w:ascii="Georgia" w:hAnsi="Georgia"/>
           <w:lang w:val="en-US"/>
         </w:rPr>
-        <w:t>Max D1+D2+D3 &amp; Dmin</w:t>
-      </w:r>
+        <w:t xml:space="preserve">Max D1+D2+D3 &amp; </w:t>
+      </w:r>
+      <w:proofErr w:type="spellStart"/>
+      <w:r>
+        <w:rPr>
+          <w:rFonts w:ascii="Georgia" w:hAnsi="Georgia"/>
+          <w:lang w:val="en-US"/>
+        </w:rPr>
+        <w:t>Dmin</w:t>
+      </w:r>
+      <w:proofErr w:type="spellEnd"/>
       <w:r>
         <w:rPr>
           <w:rFonts w:ascii="Georgia" w:hAnsi="Georgia"/>
@@ -533,8 +598,18 @@
           <w:b/>
           <w:lang w:val="en-US"/>
         </w:rPr>
-        <w:t xml:space="preserve"> psf</w:t>
-      </w:r>
+        <w:t xml:space="preserve"> </w:t>
+      </w:r>
+      <w:proofErr w:type="spellStart"/>
+      <w:r>
+        <w:rPr>
+          <w:rFonts w:ascii="Georgia" w:hAnsi="Georgia"/>
+          <w:b/>
+          <w:lang w:val="en-US"/>
+        </w:rPr>
+        <w:t>psf</w:t>
+      </w:r>
+      <w:proofErr w:type="spellEnd"/>
     </w:p>
     <w:p>
       <w:pPr>
@@ -587,8 +662,17 @@
           <w:rFonts w:ascii="Georgia" w:hAnsi="Georgia"/>
           <w:lang w:val="en-US"/>
         </w:rPr>
-        <w:t xml:space="preserve"> psf</w:t>
-      </w:r>
+        <w:t xml:space="preserve"> </w:t>
+      </w:r>
+      <w:proofErr w:type="spellStart"/>
+      <w:r>
+        <w:rPr>
+          <w:rFonts w:ascii="Georgia" w:hAnsi="Georgia"/>
+          <w:lang w:val="en-US"/>
+        </w:rPr>
+        <w:t>psf</w:t>
+      </w:r>
+      <w:proofErr w:type="spellEnd"/>
       <w:r>
         <w:rPr>
           <w:rFonts w:ascii="Georgia" w:hAnsi="Georgia"/>
@@ -682,6 +766,7 @@
         </w:rPr>
         <w:t xml:space="preserve"> </w:t>
       </w:r>
+      <w:proofErr w:type="spellStart"/>
       <w:r>
         <w:rPr>
           <w:rFonts w:ascii="Georgia" w:hAnsi="Georgia"/>
@@ -689,6 +774,7 @@
         </w:rPr>
         <w:t>psf</w:t>
       </w:r>
+      <w:proofErr w:type="spellEnd"/>
       <w:r>
         <w:rPr>
           <w:rFonts w:ascii="Georgia" w:hAnsi="Georgia"/>
@@ -827,28 +913,7 @@
           <w:rFonts w:ascii="Georgia" w:hAnsi="Georgia"/>
           <w:lang w:val="en-US"/>
         </w:rPr>
-        <w:t xml:space="preserve"> – Beam </w:t>
-      </w:r>
-      <w:r>
-        <w:rPr>
-          <w:rFonts w:ascii="Georgia" w:hAnsi="Georgia"/>
-          <w:lang w:val="en-US"/>
-        </w:rPr>
-        <w:t>at grid (</w:t>
-      </w:r>
-      <w:r>
-        <w:rPr>
-          <w:rFonts w:ascii="Georgia" w:hAnsi="Georgia"/>
-          <w:lang w:val="en-US"/>
-        </w:rPr>
-        <w:t>3</w:t>
-      </w:r>
-      <w:r>
-        <w:rPr>
-          <w:rFonts w:ascii="Georgia" w:hAnsi="Georgia"/>
-          <w:lang w:val="en-US"/>
-        </w:rPr>
-        <w:t>)</w:t>
+        <w:t xml:space="preserve"> – Beam on Axis 3</w:t>
       </w:r>
       <w:r>
         <w:rPr>
@@ -1196,8 +1261,17 @@
           <w:rFonts w:ascii="Georgia" w:hAnsi="Georgia"/>
           <w:lang w:val="en-US"/>
         </w:rPr>
-        <w:t xml:space="preserve"> pf</w:t>
-      </w:r>
+        <w:t xml:space="preserve"> </w:t>
+      </w:r>
+      <w:proofErr w:type="spellStart"/>
+      <w:r>
+        <w:rPr>
+          <w:rFonts w:ascii="Georgia" w:hAnsi="Georgia"/>
+          <w:lang w:val="en-US"/>
+        </w:rPr>
+        <w:t>pf</w:t>
+      </w:r>
+      <w:proofErr w:type="spellEnd"/>
       <w:r>
         <w:rPr>
           <w:rFonts w:ascii="Georgia" w:hAnsi="Georgia"/>
@@ -1306,8 +1380,17 @@
           <w:rFonts w:ascii="Georgia" w:hAnsi="Georgia"/>
           <w:lang w:val="en-US"/>
         </w:rPr>
-        <w:t xml:space="preserve"> pf</w:t>
-      </w:r>
+        <w:t xml:space="preserve"> </w:t>
+      </w:r>
+      <w:proofErr w:type="spellStart"/>
+      <w:r>
+        <w:rPr>
+          <w:rFonts w:ascii="Georgia" w:hAnsi="Georgia"/>
+          <w:lang w:val="en-US"/>
+        </w:rPr>
+        <w:t>pf</w:t>
+      </w:r>
+      <w:proofErr w:type="spellEnd"/>
       <w:r>
         <w:rPr>
           <w:rFonts w:ascii="Georgia" w:hAnsi="Georgia"/>
@@ -1456,30 +1539,49 @@
           <w:lang w:val="en-US"/>
         </w:rPr>
         <w:tab/>
+      </w:r>
+      <w:proofErr w:type="spellStart"/>
+      <w:proofErr w:type="gramStart"/>
+      <w:r>
+        <w:rPr>
+          <w:rFonts w:ascii="Georgia" w:hAnsi="Georgia"/>
+          <w:lang w:val="en-US"/>
+        </w:rPr>
         <w:t>Fy</w:t>
       </w:r>
-      <w:r>
-        <w:rPr>
-          <w:rFonts w:ascii="Georgia" w:hAnsi="Georgia"/>
-          <w:lang w:val="en-US"/>
-        </w:rPr>
-        <w:tab/>
-      </w:r>
-      <w:r>
-        <w:rPr>
-          <w:rFonts w:ascii="Georgia" w:hAnsi="Georgia"/>
-          <w:lang w:val="en-US"/>
-        </w:rPr>
-        <w:tab/>
-      </w:r>
-      <w:r>
-        <w:rPr>
-          <w:rFonts w:ascii="Georgia" w:hAnsi="Georgia"/>
-          <w:lang w:val="en-US"/>
-        </w:rPr>
-        <w:tab/>
-        <w:t>= 50 ksi</w:t>
-      </w:r>
+      <w:proofErr w:type="spellEnd"/>
+      <w:proofErr w:type="gramEnd"/>
+      <w:r>
+        <w:rPr>
+          <w:rFonts w:ascii="Georgia" w:hAnsi="Georgia"/>
+          <w:lang w:val="en-US"/>
+        </w:rPr>
+        <w:tab/>
+      </w:r>
+      <w:r>
+        <w:rPr>
+          <w:rFonts w:ascii="Georgia" w:hAnsi="Georgia"/>
+          <w:lang w:val="en-US"/>
+        </w:rPr>
+        <w:tab/>
+      </w:r>
+      <w:r>
+        <w:rPr>
+          <w:rFonts w:ascii="Georgia" w:hAnsi="Georgia"/>
+          <w:lang w:val="en-US"/>
+        </w:rPr>
+        <w:tab/>
+        <w:t xml:space="preserve">= 50 </w:t>
+      </w:r>
+      <w:proofErr w:type="spellStart"/>
+      <w:r>
+        <w:rPr>
+          <w:rFonts w:ascii="Georgia" w:hAnsi="Georgia"/>
+          <w:lang w:val="en-US"/>
+        </w:rPr>
+        <w:t>ksi</w:t>
+      </w:r>
+      <w:proofErr w:type="spellEnd"/>
     </w:p>
     <w:p>
       <w:pPr>
@@ -1524,8 +1626,17 @@
           <w:rFonts w:ascii="Georgia" w:hAnsi="Georgia"/>
           <w:lang w:val="en-US"/>
         </w:rPr>
-        <w:t xml:space="preserve"> ksi</w:t>
-      </w:r>
+        <w:t xml:space="preserve"> </w:t>
+      </w:r>
+      <w:proofErr w:type="spellStart"/>
+      <w:r>
+        <w:rPr>
+          <w:rFonts w:ascii="Georgia" w:hAnsi="Georgia"/>
+          <w:lang w:val="en-US"/>
+        </w:rPr>
+        <w:t>ksi</w:t>
+      </w:r>
+      <w:proofErr w:type="spellEnd"/>
     </w:p>
     <w:p>
       <w:pPr>
@@ -1815,12 +1926,21 @@
         <w:tab/>
         <w:t xml:space="preserve">= </w:t>
       </w:r>
-      <w:r>
-        <w:rPr>
-          <w:rFonts w:ascii="Georgia" w:hAnsi="Georgia"/>
-          <w:lang w:val="en-US"/>
-        </w:rPr>
-        <w:t xml:space="preserve">Wd = </w:t>
+      <w:proofErr w:type="gramStart"/>
+      <w:r>
+        <w:rPr>
+          <w:rFonts w:ascii="Georgia" w:hAnsi="Georgia"/>
+          <w:lang w:val="en-US"/>
+        </w:rPr>
+        <w:t>Wd</w:t>
+      </w:r>
+      <w:proofErr w:type="gramEnd"/>
+      <w:r>
+        <w:rPr>
+          <w:rFonts w:ascii="Georgia" w:hAnsi="Georgia"/>
+          <w:lang w:val="en-US"/>
+        </w:rPr>
+        <w:t xml:space="preserve"> = </w:t>
       </w:r>
       <w:r>
         <w:rPr>
@@ -1869,7 +1989,23 @@
           <w:rFonts w:ascii="Georgia" w:hAnsi="Georgia"/>
           <w:lang w:val="en-US"/>
         </w:rPr>
-        <w:t xml:space="preserve"> = 216 pf = 0.2</w:t>
+        <w:t xml:space="preserve"> = 216 </w:t>
+      </w:r>
+      <w:proofErr w:type="spellStart"/>
+      <w:r>
+        <w:rPr>
+          <w:rFonts w:ascii="Georgia" w:hAnsi="Georgia"/>
+          <w:lang w:val="en-US"/>
+        </w:rPr>
+        <w:t>pf</w:t>
+      </w:r>
+      <w:proofErr w:type="spellEnd"/>
+      <w:r>
+        <w:rPr>
+          <w:rFonts w:ascii="Georgia" w:hAnsi="Georgia"/>
+          <w:lang w:val="en-US"/>
+        </w:rPr>
+        <w:t xml:space="preserve"> = 0.2</w:t>
       </w:r>
       <w:r>
         <w:rPr>
@@ -1992,21 +2128,7 @@
           <w:rFonts w:ascii="Georgia" w:hAnsi="Georgia"/>
           <w:lang w:val="en-US"/>
         </w:rPr>
-        <w:t>at grid (</w:t>
-      </w:r>
-      <w:r>
-        <w:rPr>
-          <w:rFonts w:ascii="Georgia" w:hAnsi="Georgia"/>
-          <w:lang w:val="en-US"/>
-        </w:rPr>
-        <w:t>4</w:t>
-      </w:r>
-      <w:r>
-        <w:rPr>
-          <w:rFonts w:ascii="Georgia" w:hAnsi="Georgia"/>
-          <w:lang w:val="en-US"/>
-        </w:rPr>
-        <w:t>)</w:t>
+        <w:t>on Axis 7</w:t>
       </w:r>
       <w:r>
         <w:rPr>
@@ -2320,7 +2442,23 @@
           <w:rFonts w:ascii="Georgia" w:hAnsi="Georgia"/>
           <w:lang w:val="en-US"/>
         </w:rPr>
-        <w:t xml:space="preserve"> pf = 0.1</w:t>
+        <w:t xml:space="preserve"> </w:t>
+      </w:r>
+      <w:proofErr w:type="spellStart"/>
+      <w:r>
+        <w:rPr>
+          <w:rFonts w:ascii="Georgia" w:hAnsi="Georgia"/>
+          <w:lang w:val="en-US"/>
+        </w:rPr>
+        <w:t>pf</w:t>
+      </w:r>
+      <w:proofErr w:type="spellEnd"/>
+      <w:r>
+        <w:rPr>
+          <w:rFonts w:ascii="Georgia" w:hAnsi="Georgia"/>
+          <w:lang w:val="en-US"/>
+        </w:rPr>
+        <w:t xml:space="preserve"> = 0.1</w:t>
       </w:r>
       <w:r>
         <w:rPr>
@@ -2408,7 +2546,23 @@
           <w:rFonts w:ascii="Georgia" w:hAnsi="Georgia"/>
           <w:lang w:val="en-US"/>
         </w:rPr>
-        <w:t xml:space="preserve"> pf = 0.3 kip/ft</w:t>
+        <w:t xml:space="preserve"> </w:t>
+      </w:r>
+      <w:proofErr w:type="spellStart"/>
+      <w:r>
+        <w:rPr>
+          <w:rFonts w:ascii="Georgia" w:hAnsi="Georgia"/>
+          <w:lang w:val="en-US"/>
+        </w:rPr>
+        <w:t>pf</w:t>
+      </w:r>
+      <w:proofErr w:type="spellEnd"/>
+      <w:r>
+        <w:rPr>
+          <w:rFonts w:ascii="Georgia" w:hAnsi="Georgia"/>
+          <w:lang w:val="en-US"/>
+        </w:rPr>
+        <w:t xml:space="preserve"> = 0.3 kip/ft</w:t>
       </w:r>
     </w:p>
     <w:p>
@@ -2457,8 +2611,17 @@
           <w:lang w:val="en-US"/>
         </w:rPr>
         <w:tab/>
-        <w:t>= 7.4 x 7.5 = 55.5 sf</w:t>
-      </w:r>
+        <w:t xml:space="preserve">= 7.4 x 7.5 = 55.5 </w:t>
+      </w:r>
+      <w:proofErr w:type="spellStart"/>
+      <w:r>
+        <w:rPr>
+          <w:rFonts w:ascii="Georgia" w:hAnsi="Georgia"/>
+          <w:lang w:val="en-US"/>
+        </w:rPr>
+        <w:t>sf</w:t>
+      </w:r>
+      <w:proofErr w:type="spellEnd"/>
     </w:p>
     <w:p>
       <w:pPr>
@@ -2524,8 +2687,17 @@
           <w:rFonts w:ascii="Georgia" w:hAnsi="Georgia"/>
           <w:lang w:val="en-US"/>
         </w:rPr>
-        <w:t xml:space="preserve"> sf</w:t>
-      </w:r>
+        <w:t xml:space="preserve"> </w:t>
+      </w:r>
+      <w:proofErr w:type="spellStart"/>
+      <w:r>
+        <w:rPr>
+          <w:rFonts w:ascii="Georgia" w:hAnsi="Georgia"/>
+          <w:lang w:val="en-US"/>
+        </w:rPr>
+        <w:t>sf</w:t>
+      </w:r>
+      <w:proofErr w:type="spellEnd"/>
     </w:p>
     <w:p>
       <w:pPr>
@@ -2875,8 +3047,18 @@
           <w:lang w:val="en-US"/>
         </w:rPr>
         <w:tab/>
+      </w:r>
+      <w:proofErr w:type="spellStart"/>
+      <w:proofErr w:type="gramStart"/>
+      <w:r>
+        <w:rPr>
+          <w:rFonts w:ascii="Georgia" w:hAnsi="Georgia"/>
+          <w:lang w:val="en-US"/>
+        </w:rPr>
         <w:t>Fy</w:t>
       </w:r>
+      <w:proofErr w:type="spellEnd"/>
+      <w:proofErr w:type="gramEnd"/>
       <w:r>
         <w:rPr>
           <w:rFonts w:ascii="Georgia" w:hAnsi="Georgia"/>
@@ -2911,8 +3093,17 @@
           <w:rFonts w:ascii="Georgia" w:hAnsi="Georgia"/>
           <w:lang w:val="en-US"/>
         </w:rPr>
-        <w:t xml:space="preserve"> ksi</w:t>
-      </w:r>
+        <w:t xml:space="preserve"> </w:t>
+      </w:r>
+      <w:proofErr w:type="spellStart"/>
+      <w:r>
+        <w:rPr>
+          <w:rFonts w:ascii="Georgia" w:hAnsi="Georgia"/>
+          <w:lang w:val="en-US"/>
+        </w:rPr>
+        <w:t>ksi</w:t>
+      </w:r>
+      <w:proofErr w:type="spellEnd"/>
     </w:p>
     <w:p>
       <w:pPr>
@@ -2964,8 +3155,17 @@
           <w:rFonts w:ascii="Georgia" w:hAnsi="Georgia"/>
           <w:lang w:val="en-US"/>
         </w:rPr>
-        <w:t xml:space="preserve"> ksi</w:t>
-      </w:r>
+        <w:t xml:space="preserve"> </w:t>
+      </w:r>
+      <w:proofErr w:type="spellStart"/>
+      <w:r>
+        <w:rPr>
+          <w:rFonts w:ascii="Georgia" w:hAnsi="Georgia"/>
+          <w:lang w:val="en-US"/>
+        </w:rPr>
+        <w:t>ksi</w:t>
+      </w:r>
+      <w:proofErr w:type="spellEnd"/>
     </w:p>
     <w:p>
       <w:pPr>
@@ -3099,63 +3299,7 @@
           <w:rFonts w:ascii="Georgia" w:hAnsi="Georgia"/>
           <w:lang w:val="en-US"/>
         </w:rPr>
-        <w:t xml:space="preserve">, Central Beam Design – Beam </w:t>
-      </w:r>
-      <w:r>
-        <w:rPr>
-          <w:rFonts w:ascii="Georgia" w:hAnsi="Georgia"/>
-          <w:lang w:val="en-US"/>
-        </w:rPr>
-        <w:t>at</w:t>
-      </w:r>
-      <w:r>
-        <w:rPr>
-          <w:rFonts w:ascii="Georgia" w:hAnsi="Georgia"/>
-          <w:lang w:val="en-US"/>
-        </w:rPr>
-        <w:t xml:space="preserve"> </w:t>
-      </w:r>
-      <w:r>
-        <w:rPr>
-          <w:rFonts w:ascii="Georgia" w:hAnsi="Georgia"/>
-          <w:lang w:val="en-US"/>
-        </w:rPr>
-        <w:t>grid</w:t>
-      </w:r>
-      <w:r>
-        <w:rPr>
-          <w:rFonts w:ascii="Georgia" w:hAnsi="Georgia"/>
-          <w:lang w:val="en-US"/>
-        </w:rPr>
-        <w:t xml:space="preserve"> </w:t>
-      </w:r>
-      <w:r>
-        <w:rPr>
-          <w:rFonts w:ascii="Georgia" w:hAnsi="Georgia"/>
-          <w:lang w:val="en-US"/>
-        </w:rPr>
-        <w:t>(</w:t>
-      </w:r>
-      <w:r>
-        <w:rPr>
-          <w:rFonts w:ascii="Georgia" w:hAnsi="Georgia"/>
-          <w:lang w:val="en-US"/>
-        </w:rPr>
-        <w:t>3</w:t>
-      </w:r>
-      <w:r>
-        <w:rPr>
-          <w:rFonts w:ascii="Georgia" w:hAnsi="Georgia"/>
-          <w:lang w:val="en-US"/>
-        </w:rPr>
-        <w:t>)</w:t>
-      </w:r>
-      <w:r>
-        <w:rPr>
-          <w:rFonts w:ascii="Georgia" w:hAnsi="Georgia"/>
-          <w:lang w:val="en-US"/>
-        </w:rPr>
-        <w:t>.</w:t>
+        <w:t>, Central Beam Design – Beam on Axis 3.</w:t>
       </w:r>
     </w:p>
     <w:p>
@@ -3274,49 +3418,7 @@
           <w:rFonts w:ascii="Georgia" w:hAnsi="Georgia"/>
           <w:lang w:val="en-US"/>
         </w:rPr>
-        <w:t>4.2. Floo</w:t>
-      </w:r>
-      <w:r>
-        <w:rPr>
-          <w:rFonts w:ascii="Georgia" w:hAnsi="Georgia"/>
-          <w:lang w:val="en-US"/>
-        </w:rPr>
-        <w:t>r 2, Lintel Beam Design – Beam at</w:t>
-      </w:r>
-      <w:r>
-        <w:rPr>
-          <w:rFonts w:ascii="Georgia" w:hAnsi="Georgia"/>
-          <w:lang w:val="en-US"/>
-        </w:rPr>
-        <w:t xml:space="preserve"> </w:t>
-      </w:r>
-      <w:r>
-        <w:rPr>
-          <w:rFonts w:ascii="Georgia" w:hAnsi="Georgia"/>
-          <w:lang w:val="en-US"/>
-        </w:rPr>
-        <w:t>grid</w:t>
-      </w:r>
-      <w:r>
-        <w:rPr>
-          <w:rFonts w:ascii="Georgia" w:hAnsi="Georgia"/>
-          <w:lang w:val="en-US"/>
-        </w:rPr>
-        <w:t xml:space="preserve"> </w:t>
-      </w:r>
-      <w:r>
-        <w:rPr>
-          <w:rFonts w:ascii="Georgia" w:hAnsi="Georgia"/>
-          <w:lang w:val="en-US"/>
-        </w:rPr>
-        <w:t>(4)</w:t>
-      </w:r>
-      <w:r>
-        <w:rPr>
-          <w:rFonts w:ascii="Georgia" w:hAnsi="Georgia"/>
-          <w:lang w:val="en-US"/>
-        </w:rPr>
-        <w:t>.</w:t>
+        <w:t>4.2. Floor 2, Lintel Beam Design – Beam on Axis 7.</w:t>
       </w:r>
     </w:p>
     <w:p>
@@ -3535,7 +3637,7 @@
                     <a:blip r:embed="rId6" cstate="print">
                       <a:extLst>
                         <a:ext uri="{28A0092B-C50C-407E-A947-70E740481C1C}">
-                          <a14:useLocalDpi xmlns="" xmlns:wpc="http://schemas.microsoft.com/office/word/2010/wordprocessingCanvas" xmlns:mc="http://schemas.openxmlformats.org/markup-compatibility/2006" xmlns:o="urn:schemas-microsoft-com:office:office" xmlns:v="urn:schemas-microsoft-com:vml" xmlns:wp14="http://schemas.microsoft.com/office/word/2010/wordprocessingDrawing" xmlns:w10="urn:schemas-microsoft-com:office:word" xmlns:w="http://schemas.openxmlformats.org/wordprocessingml/2006/main" xmlns:w14="http://schemas.microsoft.com/office/word/2010/wordml" xmlns:w15="http://schemas.microsoft.com/office/word/2012/wordml" xmlns:wpg="http://schemas.microsoft.com/office/word/2010/wordprocessingGroup" xmlns:wpi="http://schemas.microsoft.com/office/word/2010/wordprocessingInk" xmlns:wps="http://schemas.microsoft.com/office/word/2010/wordprocessingShape" xmlns:a14="http://schemas.microsoft.com/office/drawing/2010/main" val="0"/>
+                          <a14:useLocalDpi xmlns:a14="http://schemas.microsoft.com/office/drawing/2010/main" xmlns:wps="http://schemas.microsoft.com/office/word/2010/wordprocessingShape" xmlns:wpi="http://schemas.microsoft.com/office/word/2010/wordprocessingInk" xmlns:wpg="http://schemas.microsoft.com/office/word/2010/wordprocessingGroup" xmlns:w15="http://schemas.microsoft.com/office/word/2012/wordml" xmlns:w14="http://schemas.microsoft.com/office/word/2010/wordml" xmlns:w="http://schemas.openxmlformats.org/wordprocessingml/2006/main" xmlns:w10="urn:schemas-microsoft-com:office:word" xmlns:wp14="http://schemas.microsoft.com/office/word/2010/wordprocessingDrawing" xmlns:v="urn:schemas-microsoft-com:vml" xmlns:o="urn:schemas-microsoft-com:office:office" xmlns:mc="http://schemas.openxmlformats.org/markup-compatibility/2006" xmlns:wpc="http://schemas.microsoft.com/office/word/2010/wordprocessingCanvas" xmlns="" val="0"/>
                         </a:ext>
                       </a:extLst>
                     </a:blip>
@@ -3611,10 +3713,6 @@
         </w:rPr>
       </w:pPr>
       <w:r>
-        <w:rPr>
-          <w:noProof/>
-          <w:lang w:eastAsia="ru-RU"/>
-        </w:rPr>
         <w:drawing>
           <wp:inline distT="0" distB="0" distL="0" distR="0">
             <wp:extent cx="4094330" cy="4572000"/>
@@ -4193,7 +4291,7 @@
 </file>
 
 <file path=customXml/itemProps1.xml><?xml version="1.0" encoding="utf-8"?>
-<ds:datastoreItem xmlns:ds="http://schemas.openxmlformats.org/officeDocument/2006/customXml" ds:itemID="{90A13773-B7E4-42EF-A0B5-0D73DA0F2DE1}">
+<ds:datastoreItem xmlns:ds="http://schemas.openxmlformats.org/officeDocument/2006/customXml" ds:itemID="{67CC04B9-5A42-466E-ACDC-AFB203E52605}">
   <ds:schemaRefs>
     <ds:schemaRef ds:uri="http://schemas.openxmlformats.org/officeDocument/2006/bibliography"/>
   </ds:schemaRefs>

</xml_diff>

<commit_message>
Revert "Revert "Corrected grid designations from 7 to 4""
This reverts commit 98aabf1addc662557662b05100a08215e1486a0e.
</commit_message>
<xml_diff>
--- a/Structural/Beams - central part.docx
+++ b/Structural/Beams - central part.docx
@@ -414,38 +414,7 @@
           <w:lang w:val="en-US"/>
         </w:rPr>
         <w:tab/>
-      </w:r>
-      <w:proofErr w:type="spellStart"/>
-      <w:r>
-        <w:rPr>
-          <w:rFonts w:ascii="Georgia" w:hAnsi="Georgia"/>
-          <w:lang w:val="en-US"/>
-        </w:rPr>
-        <w:t>Dmin</w:t>
-      </w:r>
-      <w:proofErr w:type="spellEnd"/>
-      <w:r>
-        <w:rPr>
-          <w:rFonts w:ascii="Georgia" w:hAnsi="Georgia"/>
-          <w:lang w:val="en-US"/>
-        </w:rPr>
-        <w:t xml:space="preserve"> = 10 </w:t>
-      </w:r>
-      <w:proofErr w:type="spellStart"/>
-      <w:r>
-        <w:rPr>
-          <w:rFonts w:ascii="Georgia" w:hAnsi="Georgia"/>
-          <w:lang w:val="en-US"/>
-        </w:rPr>
-        <w:t>psf</w:t>
-      </w:r>
-      <w:proofErr w:type="spellEnd"/>
-      <w:r>
-        <w:rPr>
-          <w:rFonts w:ascii="Georgia" w:hAnsi="Georgia"/>
-          <w:lang w:val="en-US"/>
-        </w:rPr>
-        <w:t>;</w:t>
+        <w:t>Dmin = 10 psf;</w:t>
       </w:r>
     </w:p>
     <w:p>
@@ -470,23 +439,7 @@
           <w:lang w:val="en-US"/>
         </w:rPr>
         <w:tab/>
-        <w:t xml:space="preserve">D1 = approx. 12 </w:t>
-      </w:r>
-      <w:proofErr w:type="spellStart"/>
-      <w:r>
-        <w:rPr>
-          <w:rFonts w:ascii="Georgia" w:hAnsi="Georgia"/>
-          <w:lang w:val="en-US"/>
-        </w:rPr>
-        <w:t>psf</w:t>
-      </w:r>
-      <w:proofErr w:type="spellEnd"/>
-      <w:r>
-        <w:rPr>
-          <w:rFonts w:ascii="Georgia" w:hAnsi="Georgia"/>
-          <w:lang w:val="en-US"/>
-        </w:rPr>
-        <w:t>;</w:t>
+        <w:t>D1 = approx. 12 psf;</w:t>
       </w:r>
     </w:p>
     <w:p>
@@ -518,17 +471,8 @@
           <w:lang w:val="en-US"/>
         </w:rPr>
         <w:tab/>
-        <w:t xml:space="preserve">D2 = approx 6 </w:t>
-      </w:r>
-      <w:proofErr w:type="spellStart"/>
-      <w:r>
-        <w:rPr>
-          <w:rFonts w:ascii="Georgia" w:hAnsi="Georgia"/>
-          <w:lang w:val="en-US"/>
-        </w:rPr>
-        <w:t>psf</w:t>
-      </w:r>
-      <w:proofErr w:type="spellEnd"/>
+        <w:t>D2 = approx 6 psf</w:t>
+      </w:r>
     </w:p>
     <w:p>
       <w:pPr>
@@ -544,17 +488,8 @@
           <w:rFonts w:ascii="Georgia" w:hAnsi="Georgia"/>
           <w:lang w:val="en-US"/>
         </w:rPr>
-        <w:t xml:space="preserve">Max D1+D2+D3 &amp; </w:t>
-      </w:r>
-      <w:proofErr w:type="spellStart"/>
-      <w:r>
-        <w:rPr>
-          <w:rFonts w:ascii="Georgia" w:hAnsi="Georgia"/>
-          <w:lang w:val="en-US"/>
-        </w:rPr>
-        <w:t>Dmin</w:t>
-      </w:r>
-      <w:proofErr w:type="spellEnd"/>
+        <w:t>Max D1+D2+D3 &amp; Dmin</w:t>
+      </w:r>
       <w:r>
         <w:rPr>
           <w:rFonts w:ascii="Georgia" w:hAnsi="Georgia"/>
@@ -598,42 +533,32 @@
           <w:b/>
           <w:lang w:val="en-US"/>
         </w:rPr>
-        <w:t xml:space="preserve"> </w:t>
-      </w:r>
-      <w:proofErr w:type="spellStart"/>
+        <w:t xml:space="preserve"> psf</w:t>
+      </w:r>
+    </w:p>
+    <w:p>
+      <w:pPr>
+        <w:spacing w:after="0" w:line="240" w:lineRule="auto"/>
+        <w:rPr>
+          <w:rFonts w:ascii="Georgia" w:hAnsi="Georgia"/>
+          <w:lang w:val="en-US"/>
+        </w:rPr>
+      </w:pPr>
+    </w:p>
+    <w:p>
+      <w:pPr>
+        <w:spacing w:after="0" w:line="240" w:lineRule="auto"/>
+        <w:rPr>
+          <w:rFonts w:ascii="Georgia" w:hAnsi="Georgia"/>
+          <w:lang w:val="en-US"/>
+        </w:rPr>
+      </w:pPr>
       <w:r>
         <w:rPr>
           <w:rFonts w:ascii="Georgia" w:hAnsi="Georgia"/>
           <w:b/>
           <w:lang w:val="en-US"/>
         </w:rPr>
-        <w:t>psf</w:t>
-      </w:r>
-      <w:proofErr w:type="spellEnd"/>
-    </w:p>
-    <w:p>
-      <w:pPr>
-        <w:spacing w:after="0" w:line="240" w:lineRule="auto"/>
-        <w:rPr>
-          <w:rFonts w:ascii="Georgia" w:hAnsi="Georgia"/>
-          <w:lang w:val="en-US"/>
-        </w:rPr>
-      </w:pPr>
-    </w:p>
-    <w:p>
-      <w:pPr>
-        <w:spacing w:after="0" w:line="240" w:lineRule="auto"/>
-        <w:rPr>
-          <w:rFonts w:ascii="Georgia" w:hAnsi="Georgia"/>
-          <w:lang w:val="en-US"/>
-        </w:rPr>
-      </w:pPr>
-      <w:r>
-        <w:rPr>
-          <w:rFonts w:ascii="Georgia" w:hAnsi="Georgia"/>
-          <w:b/>
-          <w:lang w:val="en-US"/>
-        </w:rPr>
         <w:t>D</w:t>
       </w:r>
       <w:r>
@@ -662,17 +587,8 @@
           <w:rFonts w:ascii="Georgia" w:hAnsi="Georgia"/>
           <w:lang w:val="en-US"/>
         </w:rPr>
-        <w:t xml:space="preserve"> </w:t>
-      </w:r>
-      <w:proofErr w:type="spellStart"/>
-      <w:r>
-        <w:rPr>
-          <w:rFonts w:ascii="Georgia" w:hAnsi="Georgia"/>
-          <w:lang w:val="en-US"/>
-        </w:rPr>
-        <w:t>psf</w:t>
-      </w:r>
-      <w:proofErr w:type="spellEnd"/>
+        <w:t xml:space="preserve"> psf</w:t>
+      </w:r>
       <w:r>
         <w:rPr>
           <w:rFonts w:ascii="Georgia" w:hAnsi="Georgia"/>
@@ -766,7 +682,6 @@
         </w:rPr>
         <w:t xml:space="preserve"> </w:t>
       </w:r>
-      <w:proofErr w:type="spellStart"/>
       <w:r>
         <w:rPr>
           <w:rFonts w:ascii="Georgia" w:hAnsi="Georgia"/>
@@ -774,7 +689,6 @@
         </w:rPr>
         <w:t>psf</w:t>
       </w:r>
-      <w:proofErr w:type="spellEnd"/>
       <w:r>
         <w:rPr>
           <w:rFonts w:ascii="Georgia" w:hAnsi="Georgia"/>
@@ -913,7 +827,28 @@
           <w:rFonts w:ascii="Georgia" w:hAnsi="Georgia"/>
           <w:lang w:val="en-US"/>
         </w:rPr>
-        <w:t xml:space="preserve"> – Beam on Axis 3</w:t>
+        <w:t xml:space="preserve"> – Beam </w:t>
+      </w:r>
+      <w:r>
+        <w:rPr>
+          <w:rFonts w:ascii="Georgia" w:hAnsi="Georgia"/>
+          <w:lang w:val="en-US"/>
+        </w:rPr>
+        <w:t>at grid (</w:t>
+      </w:r>
+      <w:r>
+        <w:rPr>
+          <w:rFonts w:ascii="Georgia" w:hAnsi="Georgia"/>
+          <w:lang w:val="en-US"/>
+        </w:rPr>
+        <w:t>3</w:t>
+      </w:r>
+      <w:r>
+        <w:rPr>
+          <w:rFonts w:ascii="Georgia" w:hAnsi="Georgia"/>
+          <w:lang w:val="en-US"/>
+        </w:rPr>
+        <w:t>)</w:t>
       </w:r>
       <w:r>
         <w:rPr>
@@ -1261,17 +1196,8 @@
           <w:rFonts w:ascii="Georgia" w:hAnsi="Georgia"/>
           <w:lang w:val="en-US"/>
         </w:rPr>
-        <w:t xml:space="preserve"> </w:t>
-      </w:r>
-      <w:proofErr w:type="spellStart"/>
-      <w:r>
-        <w:rPr>
-          <w:rFonts w:ascii="Georgia" w:hAnsi="Georgia"/>
-          <w:lang w:val="en-US"/>
-        </w:rPr>
-        <w:t>pf</w:t>
-      </w:r>
-      <w:proofErr w:type="spellEnd"/>
+        <w:t xml:space="preserve"> pf</w:t>
+      </w:r>
       <w:r>
         <w:rPr>
           <w:rFonts w:ascii="Georgia" w:hAnsi="Georgia"/>
@@ -1380,17 +1306,8 @@
           <w:rFonts w:ascii="Georgia" w:hAnsi="Georgia"/>
           <w:lang w:val="en-US"/>
         </w:rPr>
-        <w:t xml:space="preserve"> </w:t>
-      </w:r>
-      <w:proofErr w:type="spellStart"/>
-      <w:r>
-        <w:rPr>
-          <w:rFonts w:ascii="Georgia" w:hAnsi="Georgia"/>
-          <w:lang w:val="en-US"/>
-        </w:rPr>
-        <w:t>pf</w:t>
-      </w:r>
-      <w:proofErr w:type="spellEnd"/>
+        <w:t xml:space="preserve"> pf</w:t>
+      </w:r>
       <w:r>
         <w:rPr>
           <w:rFonts w:ascii="Georgia" w:hAnsi="Georgia"/>
@@ -1539,49 +1456,30 @@
           <w:lang w:val="en-US"/>
         </w:rPr>
         <w:tab/>
-      </w:r>
-      <w:proofErr w:type="spellStart"/>
-      <w:proofErr w:type="gramStart"/>
-      <w:r>
-        <w:rPr>
-          <w:rFonts w:ascii="Georgia" w:hAnsi="Georgia"/>
-          <w:lang w:val="en-US"/>
-        </w:rPr>
         <w:t>Fy</w:t>
       </w:r>
-      <w:proofErr w:type="spellEnd"/>
-      <w:proofErr w:type="gramEnd"/>
-      <w:r>
-        <w:rPr>
-          <w:rFonts w:ascii="Georgia" w:hAnsi="Georgia"/>
-          <w:lang w:val="en-US"/>
-        </w:rPr>
-        <w:tab/>
-      </w:r>
-      <w:r>
-        <w:rPr>
-          <w:rFonts w:ascii="Georgia" w:hAnsi="Georgia"/>
-          <w:lang w:val="en-US"/>
-        </w:rPr>
-        <w:tab/>
-      </w:r>
-      <w:r>
-        <w:rPr>
-          <w:rFonts w:ascii="Georgia" w:hAnsi="Georgia"/>
-          <w:lang w:val="en-US"/>
-        </w:rPr>
-        <w:tab/>
-        <w:t xml:space="preserve">= 50 </w:t>
-      </w:r>
-      <w:proofErr w:type="spellStart"/>
-      <w:r>
-        <w:rPr>
-          <w:rFonts w:ascii="Georgia" w:hAnsi="Georgia"/>
-          <w:lang w:val="en-US"/>
-        </w:rPr>
-        <w:t>ksi</w:t>
-      </w:r>
-      <w:proofErr w:type="spellEnd"/>
+      <w:r>
+        <w:rPr>
+          <w:rFonts w:ascii="Georgia" w:hAnsi="Georgia"/>
+          <w:lang w:val="en-US"/>
+        </w:rPr>
+        <w:tab/>
+      </w:r>
+      <w:r>
+        <w:rPr>
+          <w:rFonts w:ascii="Georgia" w:hAnsi="Georgia"/>
+          <w:lang w:val="en-US"/>
+        </w:rPr>
+        <w:tab/>
+      </w:r>
+      <w:r>
+        <w:rPr>
+          <w:rFonts w:ascii="Georgia" w:hAnsi="Georgia"/>
+          <w:lang w:val="en-US"/>
+        </w:rPr>
+        <w:tab/>
+        <w:t>= 50 ksi</w:t>
+      </w:r>
     </w:p>
     <w:p>
       <w:pPr>
@@ -1626,17 +1524,8 @@
           <w:rFonts w:ascii="Georgia" w:hAnsi="Georgia"/>
           <w:lang w:val="en-US"/>
         </w:rPr>
-        <w:t xml:space="preserve"> </w:t>
-      </w:r>
-      <w:proofErr w:type="spellStart"/>
-      <w:r>
-        <w:rPr>
-          <w:rFonts w:ascii="Georgia" w:hAnsi="Georgia"/>
-          <w:lang w:val="en-US"/>
-        </w:rPr>
-        <w:t>ksi</w:t>
-      </w:r>
-      <w:proofErr w:type="spellEnd"/>
+        <w:t xml:space="preserve"> ksi</w:t>
+      </w:r>
     </w:p>
     <w:p>
       <w:pPr>
@@ -1926,21 +1815,12 @@
         <w:tab/>
         <w:t xml:space="preserve">= </w:t>
       </w:r>
-      <w:proofErr w:type="gramStart"/>
-      <w:r>
-        <w:rPr>
-          <w:rFonts w:ascii="Georgia" w:hAnsi="Georgia"/>
-          <w:lang w:val="en-US"/>
-        </w:rPr>
-        <w:t>Wd</w:t>
-      </w:r>
-      <w:proofErr w:type="gramEnd"/>
-      <w:r>
-        <w:rPr>
-          <w:rFonts w:ascii="Georgia" w:hAnsi="Georgia"/>
-          <w:lang w:val="en-US"/>
-        </w:rPr>
-        <w:t xml:space="preserve"> = </w:t>
+      <w:r>
+        <w:rPr>
+          <w:rFonts w:ascii="Georgia" w:hAnsi="Georgia"/>
+          <w:lang w:val="en-US"/>
+        </w:rPr>
+        <w:t xml:space="preserve">Wd = </w:t>
       </w:r>
       <w:r>
         <w:rPr>
@@ -1989,23 +1869,7 @@
           <w:rFonts w:ascii="Georgia" w:hAnsi="Georgia"/>
           <w:lang w:val="en-US"/>
         </w:rPr>
-        <w:t xml:space="preserve"> = 216 </w:t>
-      </w:r>
-      <w:proofErr w:type="spellStart"/>
-      <w:r>
-        <w:rPr>
-          <w:rFonts w:ascii="Georgia" w:hAnsi="Georgia"/>
-          <w:lang w:val="en-US"/>
-        </w:rPr>
-        <w:t>pf</w:t>
-      </w:r>
-      <w:proofErr w:type="spellEnd"/>
-      <w:r>
-        <w:rPr>
-          <w:rFonts w:ascii="Georgia" w:hAnsi="Georgia"/>
-          <w:lang w:val="en-US"/>
-        </w:rPr>
-        <w:t xml:space="preserve"> = 0.2</w:t>
+        <w:t xml:space="preserve"> = 216 pf = 0.2</w:t>
       </w:r>
       <w:r>
         <w:rPr>
@@ -2128,7 +1992,21 @@
           <w:rFonts w:ascii="Georgia" w:hAnsi="Georgia"/>
           <w:lang w:val="en-US"/>
         </w:rPr>
-        <w:t>on Axis 7</w:t>
+        <w:t>at grid (</w:t>
+      </w:r>
+      <w:r>
+        <w:rPr>
+          <w:rFonts w:ascii="Georgia" w:hAnsi="Georgia"/>
+          <w:lang w:val="en-US"/>
+        </w:rPr>
+        <w:t>4</w:t>
+      </w:r>
+      <w:r>
+        <w:rPr>
+          <w:rFonts w:ascii="Georgia" w:hAnsi="Georgia"/>
+          <w:lang w:val="en-US"/>
+        </w:rPr>
+        <w:t>)</w:t>
       </w:r>
       <w:r>
         <w:rPr>
@@ -2442,23 +2320,7 @@
           <w:rFonts w:ascii="Georgia" w:hAnsi="Georgia"/>
           <w:lang w:val="en-US"/>
         </w:rPr>
-        <w:t xml:space="preserve"> </w:t>
-      </w:r>
-      <w:proofErr w:type="spellStart"/>
-      <w:r>
-        <w:rPr>
-          <w:rFonts w:ascii="Georgia" w:hAnsi="Georgia"/>
-          <w:lang w:val="en-US"/>
-        </w:rPr>
-        <w:t>pf</w:t>
-      </w:r>
-      <w:proofErr w:type="spellEnd"/>
-      <w:r>
-        <w:rPr>
-          <w:rFonts w:ascii="Georgia" w:hAnsi="Georgia"/>
-          <w:lang w:val="en-US"/>
-        </w:rPr>
-        <w:t xml:space="preserve"> = 0.1</w:t>
+        <w:t xml:space="preserve"> pf = 0.1</w:t>
       </w:r>
       <w:r>
         <w:rPr>
@@ -2546,23 +2408,7 @@
           <w:rFonts w:ascii="Georgia" w:hAnsi="Georgia"/>
           <w:lang w:val="en-US"/>
         </w:rPr>
-        <w:t xml:space="preserve"> </w:t>
-      </w:r>
-      <w:proofErr w:type="spellStart"/>
-      <w:r>
-        <w:rPr>
-          <w:rFonts w:ascii="Georgia" w:hAnsi="Georgia"/>
-          <w:lang w:val="en-US"/>
-        </w:rPr>
-        <w:t>pf</w:t>
-      </w:r>
-      <w:proofErr w:type="spellEnd"/>
-      <w:r>
-        <w:rPr>
-          <w:rFonts w:ascii="Georgia" w:hAnsi="Georgia"/>
-          <w:lang w:val="en-US"/>
-        </w:rPr>
-        <w:t xml:space="preserve"> = 0.3 kip/ft</w:t>
+        <w:t xml:space="preserve"> pf = 0.3 kip/ft</w:t>
       </w:r>
     </w:p>
     <w:p>
@@ -2611,17 +2457,8 @@
           <w:lang w:val="en-US"/>
         </w:rPr>
         <w:tab/>
-        <w:t xml:space="preserve">= 7.4 x 7.5 = 55.5 </w:t>
-      </w:r>
-      <w:proofErr w:type="spellStart"/>
-      <w:r>
-        <w:rPr>
-          <w:rFonts w:ascii="Georgia" w:hAnsi="Georgia"/>
-          <w:lang w:val="en-US"/>
-        </w:rPr>
-        <w:t>sf</w:t>
-      </w:r>
-      <w:proofErr w:type="spellEnd"/>
+        <w:t>= 7.4 x 7.5 = 55.5 sf</w:t>
+      </w:r>
     </w:p>
     <w:p>
       <w:pPr>
@@ -2687,17 +2524,8 @@
           <w:rFonts w:ascii="Georgia" w:hAnsi="Georgia"/>
           <w:lang w:val="en-US"/>
         </w:rPr>
-        <w:t xml:space="preserve"> </w:t>
-      </w:r>
-      <w:proofErr w:type="spellStart"/>
-      <w:r>
-        <w:rPr>
-          <w:rFonts w:ascii="Georgia" w:hAnsi="Georgia"/>
-          <w:lang w:val="en-US"/>
-        </w:rPr>
-        <w:t>sf</w:t>
-      </w:r>
-      <w:proofErr w:type="spellEnd"/>
+        <w:t xml:space="preserve"> sf</w:t>
+      </w:r>
     </w:p>
     <w:p>
       <w:pPr>
@@ -3047,18 +2875,8 @@
           <w:lang w:val="en-US"/>
         </w:rPr>
         <w:tab/>
-      </w:r>
-      <w:proofErr w:type="spellStart"/>
-      <w:proofErr w:type="gramStart"/>
-      <w:r>
-        <w:rPr>
-          <w:rFonts w:ascii="Georgia" w:hAnsi="Georgia"/>
-          <w:lang w:val="en-US"/>
-        </w:rPr>
         <w:t>Fy</w:t>
       </w:r>
-      <w:proofErr w:type="spellEnd"/>
-      <w:proofErr w:type="gramEnd"/>
       <w:r>
         <w:rPr>
           <w:rFonts w:ascii="Georgia" w:hAnsi="Georgia"/>
@@ -3093,17 +2911,8 @@
           <w:rFonts w:ascii="Georgia" w:hAnsi="Georgia"/>
           <w:lang w:val="en-US"/>
         </w:rPr>
-        <w:t xml:space="preserve"> </w:t>
-      </w:r>
-      <w:proofErr w:type="spellStart"/>
-      <w:r>
-        <w:rPr>
-          <w:rFonts w:ascii="Georgia" w:hAnsi="Georgia"/>
-          <w:lang w:val="en-US"/>
-        </w:rPr>
-        <w:t>ksi</w:t>
-      </w:r>
-      <w:proofErr w:type="spellEnd"/>
+        <w:t xml:space="preserve"> ksi</w:t>
+      </w:r>
     </w:p>
     <w:p>
       <w:pPr>
@@ -3155,17 +2964,8 @@
           <w:rFonts w:ascii="Georgia" w:hAnsi="Georgia"/>
           <w:lang w:val="en-US"/>
         </w:rPr>
-        <w:t xml:space="preserve"> </w:t>
-      </w:r>
-      <w:proofErr w:type="spellStart"/>
-      <w:r>
-        <w:rPr>
-          <w:rFonts w:ascii="Georgia" w:hAnsi="Georgia"/>
-          <w:lang w:val="en-US"/>
-        </w:rPr>
-        <w:t>ksi</w:t>
-      </w:r>
-      <w:proofErr w:type="spellEnd"/>
+        <w:t xml:space="preserve"> ksi</w:t>
+      </w:r>
     </w:p>
     <w:p>
       <w:pPr>
@@ -3299,7 +3099,63 @@
           <w:rFonts w:ascii="Georgia" w:hAnsi="Georgia"/>
           <w:lang w:val="en-US"/>
         </w:rPr>
-        <w:t>, Central Beam Design – Beam on Axis 3.</w:t>
+        <w:t xml:space="preserve">, Central Beam Design – Beam </w:t>
+      </w:r>
+      <w:r>
+        <w:rPr>
+          <w:rFonts w:ascii="Georgia" w:hAnsi="Georgia"/>
+          <w:lang w:val="en-US"/>
+        </w:rPr>
+        <w:t>at</w:t>
+      </w:r>
+      <w:r>
+        <w:rPr>
+          <w:rFonts w:ascii="Georgia" w:hAnsi="Georgia"/>
+          <w:lang w:val="en-US"/>
+        </w:rPr>
+        <w:t xml:space="preserve"> </w:t>
+      </w:r>
+      <w:r>
+        <w:rPr>
+          <w:rFonts w:ascii="Georgia" w:hAnsi="Georgia"/>
+          <w:lang w:val="en-US"/>
+        </w:rPr>
+        <w:t>grid</w:t>
+      </w:r>
+      <w:r>
+        <w:rPr>
+          <w:rFonts w:ascii="Georgia" w:hAnsi="Georgia"/>
+          <w:lang w:val="en-US"/>
+        </w:rPr>
+        <w:t xml:space="preserve"> </w:t>
+      </w:r>
+      <w:r>
+        <w:rPr>
+          <w:rFonts w:ascii="Georgia" w:hAnsi="Georgia"/>
+          <w:lang w:val="en-US"/>
+        </w:rPr>
+        <w:t>(</w:t>
+      </w:r>
+      <w:r>
+        <w:rPr>
+          <w:rFonts w:ascii="Georgia" w:hAnsi="Georgia"/>
+          <w:lang w:val="en-US"/>
+        </w:rPr>
+        <w:t>3</w:t>
+      </w:r>
+      <w:r>
+        <w:rPr>
+          <w:rFonts w:ascii="Georgia" w:hAnsi="Georgia"/>
+          <w:lang w:val="en-US"/>
+        </w:rPr>
+        <w:t>)</w:t>
+      </w:r>
+      <w:r>
+        <w:rPr>
+          <w:rFonts w:ascii="Georgia" w:hAnsi="Georgia"/>
+          <w:lang w:val="en-US"/>
+        </w:rPr>
+        <w:t>.</w:t>
       </w:r>
     </w:p>
     <w:p>
@@ -3418,7 +3274,49 @@
           <w:rFonts w:ascii="Georgia" w:hAnsi="Georgia"/>
           <w:lang w:val="en-US"/>
         </w:rPr>
-        <w:t>4.2. Floor 2, Lintel Beam Design – Beam on Axis 7.</w:t>
+        <w:t>4.2. Floo</w:t>
+      </w:r>
+      <w:r>
+        <w:rPr>
+          <w:rFonts w:ascii="Georgia" w:hAnsi="Georgia"/>
+          <w:lang w:val="en-US"/>
+        </w:rPr>
+        <w:t>r 2, Lintel Beam Design – Beam at</w:t>
+      </w:r>
+      <w:r>
+        <w:rPr>
+          <w:rFonts w:ascii="Georgia" w:hAnsi="Georgia"/>
+          <w:lang w:val="en-US"/>
+        </w:rPr>
+        <w:t xml:space="preserve"> </w:t>
+      </w:r>
+      <w:r>
+        <w:rPr>
+          <w:rFonts w:ascii="Georgia" w:hAnsi="Georgia"/>
+          <w:lang w:val="en-US"/>
+        </w:rPr>
+        <w:t>grid</w:t>
+      </w:r>
+      <w:r>
+        <w:rPr>
+          <w:rFonts w:ascii="Georgia" w:hAnsi="Georgia"/>
+          <w:lang w:val="en-US"/>
+        </w:rPr>
+        <w:t xml:space="preserve"> </w:t>
+      </w:r>
+      <w:r>
+        <w:rPr>
+          <w:rFonts w:ascii="Georgia" w:hAnsi="Georgia"/>
+          <w:lang w:val="en-US"/>
+        </w:rPr>
+        <w:t>(4)</w:t>
+      </w:r>
+      <w:r>
+        <w:rPr>
+          <w:rFonts w:ascii="Georgia" w:hAnsi="Georgia"/>
+          <w:lang w:val="en-US"/>
+        </w:rPr>
+        <w:t>.</w:t>
       </w:r>
     </w:p>
     <w:p>
@@ -3637,7 +3535,7 @@
                     <a:blip r:embed="rId6" cstate="print">
                       <a:extLst>
                         <a:ext uri="{28A0092B-C50C-407E-A947-70E740481C1C}">
-                          <a14:useLocalDpi xmlns:a14="http://schemas.microsoft.com/office/drawing/2010/main" xmlns:wps="http://schemas.microsoft.com/office/word/2010/wordprocessingShape" xmlns:wpi="http://schemas.microsoft.com/office/word/2010/wordprocessingInk" xmlns:wpg="http://schemas.microsoft.com/office/word/2010/wordprocessingGroup" xmlns:w15="http://schemas.microsoft.com/office/word/2012/wordml" xmlns:w14="http://schemas.microsoft.com/office/word/2010/wordml" xmlns:w="http://schemas.openxmlformats.org/wordprocessingml/2006/main" xmlns:w10="urn:schemas-microsoft-com:office:word" xmlns:wp14="http://schemas.microsoft.com/office/word/2010/wordprocessingDrawing" xmlns:v="urn:schemas-microsoft-com:vml" xmlns:o="urn:schemas-microsoft-com:office:office" xmlns:mc="http://schemas.openxmlformats.org/markup-compatibility/2006" xmlns:wpc="http://schemas.microsoft.com/office/word/2010/wordprocessingCanvas" xmlns="" val="0"/>
+                          <a14:useLocalDpi xmlns="" xmlns:wpc="http://schemas.microsoft.com/office/word/2010/wordprocessingCanvas" xmlns:mc="http://schemas.openxmlformats.org/markup-compatibility/2006" xmlns:o="urn:schemas-microsoft-com:office:office" xmlns:v="urn:schemas-microsoft-com:vml" xmlns:wp14="http://schemas.microsoft.com/office/word/2010/wordprocessingDrawing" xmlns:w10="urn:schemas-microsoft-com:office:word" xmlns:w="http://schemas.openxmlformats.org/wordprocessingml/2006/main" xmlns:w14="http://schemas.microsoft.com/office/word/2010/wordml" xmlns:w15="http://schemas.microsoft.com/office/word/2012/wordml" xmlns:wpg="http://schemas.microsoft.com/office/word/2010/wordprocessingGroup" xmlns:wpi="http://schemas.microsoft.com/office/word/2010/wordprocessingInk" xmlns:wps="http://schemas.microsoft.com/office/word/2010/wordprocessingShape" xmlns:a14="http://schemas.microsoft.com/office/drawing/2010/main" val="0"/>
                         </a:ext>
                       </a:extLst>
                     </a:blip>
@@ -3713,6 +3611,10 @@
         </w:rPr>
       </w:pPr>
       <w:r>
+        <w:rPr>
+          <w:noProof/>
+          <w:lang w:eastAsia="ru-RU"/>
+        </w:rPr>
         <w:drawing>
           <wp:inline distT="0" distB="0" distL="0" distR="0">
             <wp:extent cx="4094330" cy="4572000"/>
@@ -4291,7 +4193,7 @@
 </file>
 
 <file path=customXml/itemProps1.xml><?xml version="1.0" encoding="utf-8"?>
-<ds:datastoreItem xmlns:ds="http://schemas.openxmlformats.org/officeDocument/2006/customXml" ds:itemID="{67CC04B9-5A42-466E-ACDC-AFB203E52605}">
+<ds:datastoreItem xmlns:ds="http://schemas.openxmlformats.org/officeDocument/2006/customXml" ds:itemID="{90A13773-B7E4-42EF-A0B5-0D73DA0F2DE1}">
   <ds:schemaRefs>
     <ds:schemaRef ds:uri="http://schemas.openxmlformats.org/officeDocument/2006/bibliography"/>
   </ds:schemaRefs>

</xml_diff>